<commit_message>
Its my assignments documents
Its my assignments documents
</commit_message>
<xml_diff>
--- a/project documentation M Sameen Kashif (23-arid-716).docx
+++ b/project documentation M Sameen Kashif (23-arid-716).docx
@@ -453,6 +453,19 @@
         <w:t>Complete Project Documentation</w:t>
       </w:r>
     </w:p>
+    <w:p>
+      <w:proofErr w:type="spellStart"/>
+      <w:r>
+        <w:t>Github</w:t>
+      </w:r>
+      <w:proofErr w:type="spellEnd"/>
+      <w:r>
+        <w:t xml:space="preserve"> repository link: </w:t>
+      </w:r>
+      <w:r>
+        <w:t>https://github.com/Sameen-Kashif21/Home-Serve</w:t>
+      </w:r>
+    </w:p>
     <w:p/>
     <w:p>
       <w:pPr>
@@ -597,281 +610,304 @@
           <w:b/>
           <w:bCs/>
         </w:rPr>
+        <w:lastRenderedPageBreak/>
         <w:t>2.1 Android Studio</w:t>
       </w:r>
     </w:p>
     <w:p>
       <w:r>
+        <w:t>Android Studio is the official IDE used to develop this project. It provides:</w:t>
+      </w:r>
+    </w:p>
+    <w:p>
+      <w:pPr>
+        <w:numPr>
+          <w:ilvl w:val="0"/>
+          <w:numId w:val="1"/>
+        </w:numPr>
+      </w:pPr>
+      <w:r>
+        <w:t>Code editor (Java &amp; XML)</w:t>
+      </w:r>
+    </w:p>
+    <w:p>
+      <w:pPr>
+        <w:numPr>
+          <w:ilvl w:val="0"/>
+          <w:numId w:val="1"/>
+        </w:numPr>
+      </w:pPr>
+      <w:r>
+        <w:t>Emulator (AVD)</w:t>
+      </w:r>
+    </w:p>
+    <w:p>
+      <w:pPr>
+        <w:numPr>
+          <w:ilvl w:val="0"/>
+          <w:numId w:val="1"/>
+        </w:numPr>
+      </w:pPr>
+      <w:r>
+        <w:t>Gradle build system</w:t>
+      </w:r>
+    </w:p>
+    <w:p>
+      <w:pPr>
+        <w:numPr>
+          <w:ilvl w:val="0"/>
+          <w:numId w:val="1"/>
+        </w:numPr>
+      </w:pPr>
+      <w:r>
+        <w:t>Debugging tools</w:t>
+      </w:r>
+    </w:p>
+    <w:p>
+      <w:pPr>
+        <w:rPr>
+          <w:b/>
+          <w:bCs/>
+        </w:rPr>
+      </w:pPr>
+      <w:r>
+        <w:rPr>
+          <w:b/>
+          <w:bCs/>
+        </w:rPr>
+        <w:t>2.2 Java</w:t>
+      </w:r>
+    </w:p>
+    <w:p>
+      <w:r>
+        <w:t>Java is used for:</w:t>
+      </w:r>
+    </w:p>
+    <w:p>
+      <w:pPr>
+        <w:numPr>
+          <w:ilvl w:val="0"/>
+          <w:numId w:val="2"/>
+        </w:numPr>
+      </w:pPr>
+      <w:r>
+        <w:t>Activity logic</w:t>
+      </w:r>
+    </w:p>
+    <w:p>
+      <w:pPr>
+        <w:numPr>
+          <w:ilvl w:val="0"/>
+          <w:numId w:val="2"/>
+        </w:numPr>
+      </w:pPr>
+      <w:r>
+        <w:t>Firebase integration</w:t>
+      </w:r>
+    </w:p>
+    <w:p>
+      <w:pPr>
+        <w:numPr>
+          <w:ilvl w:val="0"/>
+          <w:numId w:val="2"/>
+        </w:numPr>
+      </w:pPr>
+      <w:proofErr w:type="spellStart"/>
+      <w:r>
+        <w:t>RecyclerView</w:t>
+      </w:r>
+      <w:proofErr w:type="spellEnd"/>
+      <w:r>
+        <w:t xml:space="preserve"> adapters</w:t>
+      </w:r>
+    </w:p>
+    <w:p>
+      <w:pPr>
+        <w:numPr>
+          <w:ilvl w:val="0"/>
+          <w:numId w:val="2"/>
+        </w:numPr>
+      </w:pPr>
+      <w:r>
+        <w:t>Intent navigation</w:t>
+      </w:r>
+    </w:p>
+    <w:p>
+      <w:pPr>
+        <w:numPr>
+          <w:ilvl w:val="0"/>
+          <w:numId w:val="2"/>
+        </w:numPr>
+      </w:pPr>
+      <w:r>
+        <w:t>Data validation</w:t>
+      </w:r>
+    </w:p>
+    <w:p>
+      <w:pPr>
+        <w:rPr>
+          <w:b/>
+          <w:bCs/>
+        </w:rPr>
+      </w:pPr>
+      <w:r>
+        <w:rPr>
+          <w:b/>
+          <w:bCs/>
+        </w:rPr>
+        <w:t>2.3 XML</w:t>
+      </w:r>
+    </w:p>
+    <w:p>
+      <w:r>
+        <w:t>XML is used for:</w:t>
+      </w:r>
+    </w:p>
+    <w:p>
+      <w:pPr>
+        <w:numPr>
+          <w:ilvl w:val="0"/>
+          <w:numId w:val="3"/>
+        </w:numPr>
+      </w:pPr>
+      <w:r>
+        <w:t>Designing UI layouts</w:t>
+      </w:r>
+    </w:p>
+    <w:p>
+      <w:pPr>
+        <w:numPr>
+          <w:ilvl w:val="0"/>
+          <w:numId w:val="3"/>
+        </w:numPr>
+      </w:pPr>
+      <w:r>
+        <w:t xml:space="preserve">Buttons, </w:t>
+      </w:r>
+      <w:proofErr w:type="spellStart"/>
+      <w:r>
+        <w:t>TextViews</w:t>
+      </w:r>
+      <w:proofErr w:type="spellEnd"/>
+      <w:r>
+        <w:t xml:space="preserve">, </w:t>
+      </w:r>
+      <w:proofErr w:type="spellStart"/>
+      <w:r>
+        <w:t>RecyclerViews</w:t>
+      </w:r>
+      <w:proofErr w:type="spellEnd"/>
+    </w:p>
+    <w:p>
+      <w:pPr>
+        <w:numPr>
+          <w:ilvl w:val="0"/>
+          <w:numId w:val="3"/>
+        </w:numPr>
+      </w:pPr>
+      <w:proofErr w:type="spellStart"/>
+      <w:r>
+        <w:t>ConstraintLayout</w:t>
+      </w:r>
+      <w:proofErr w:type="spellEnd"/>
+      <w:r>
+        <w:t xml:space="preserve"> &amp; CardView</w:t>
+      </w:r>
+    </w:p>
+    <w:p>
+      <w:pPr>
+        <w:rPr>
+          <w:b/>
+          <w:bCs/>
+        </w:rPr>
+      </w:pPr>
+      <w:r>
+        <w:rPr>
+          <w:b/>
+          <w:bCs/>
+        </w:rPr>
+        <w:t>2.4 Firebase Authentication</w:t>
+      </w:r>
+    </w:p>
+    <w:p>
+      <w:r>
+        <w:t>Firebase Authentication is used to:</w:t>
+      </w:r>
+    </w:p>
+    <w:p>
+      <w:pPr>
+        <w:numPr>
+          <w:ilvl w:val="0"/>
+          <w:numId w:val="4"/>
+        </w:numPr>
+      </w:pPr>
+      <w:r>
+        <w:t>Register users using email &amp; password</w:t>
+      </w:r>
+    </w:p>
+    <w:p>
+      <w:pPr>
+        <w:numPr>
+          <w:ilvl w:val="0"/>
+          <w:numId w:val="4"/>
+        </w:numPr>
+      </w:pPr>
+      <w:r>
+        <w:t>Login users securely</w:t>
+      </w:r>
+    </w:p>
+    <w:p>
+      <w:pPr>
+        <w:numPr>
+          <w:ilvl w:val="0"/>
+          <w:numId w:val="4"/>
+        </w:numPr>
+      </w:pPr>
+      <w:r>
+        <w:t>Handle forgot/reset password functionality</w:t>
+      </w:r>
+    </w:p>
+    <w:p>
+      <w:pPr>
+        <w:rPr>
+          <w:b/>
+          <w:bCs/>
+        </w:rPr>
+      </w:pPr>
+      <w:r>
+        <w:rPr>
+          <w:b/>
+          <w:bCs/>
+        </w:rPr>
+        <w:t>2.5 Cloud Firestore</w:t>
+      </w:r>
+    </w:p>
+    <w:p>
+      <w:r>
+        <w:t>Cloud Firestore is used as a real-time NoSQL database to store:</w:t>
+      </w:r>
+    </w:p>
+    <w:p>
+      <w:pPr>
+        <w:numPr>
+          <w:ilvl w:val="0"/>
+          <w:numId w:val="5"/>
+        </w:numPr>
+      </w:pPr>
+      <w:r>
+        <w:t>User profiles</w:t>
+      </w:r>
+    </w:p>
+    <w:p>
+      <w:pPr>
+        <w:numPr>
+          <w:ilvl w:val="0"/>
+          <w:numId w:val="5"/>
+        </w:numPr>
+      </w:pPr>
+      <w:r>
         <w:lastRenderedPageBreak/>
-        <w:t>Android Studio is the official IDE used to develop this project. It provides:</w:t>
-      </w:r>
-    </w:p>
-    <w:p>
-      <w:pPr>
-        <w:numPr>
-          <w:ilvl w:val="0"/>
-          <w:numId w:val="1"/>
-        </w:numPr>
-      </w:pPr>
-      <w:r>
-        <w:t>Code editor (Java &amp; XML)</w:t>
-      </w:r>
-    </w:p>
-    <w:p>
-      <w:pPr>
-        <w:numPr>
-          <w:ilvl w:val="0"/>
-          <w:numId w:val="1"/>
-        </w:numPr>
-      </w:pPr>
-      <w:r>
-        <w:t>Emulator (AVD)</w:t>
-      </w:r>
-    </w:p>
-    <w:p>
-      <w:pPr>
-        <w:numPr>
-          <w:ilvl w:val="0"/>
-          <w:numId w:val="1"/>
-        </w:numPr>
-      </w:pPr>
-      <w:r>
-        <w:t>Gradle build system</w:t>
-      </w:r>
-    </w:p>
-    <w:p>
-      <w:pPr>
-        <w:numPr>
-          <w:ilvl w:val="0"/>
-          <w:numId w:val="1"/>
-        </w:numPr>
-      </w:pPr>
-      <w:r>
-        <w:t>Debugging tools</w:t>
-      </w:r>
-    </w:p>
-    <w:p>
-      <w:pPr>
-        <w:rPr>
-          <w:b/>
-          <w:bCs/>
-        </w:rPr>
-      </w:pPr>
-      <w:r>
-        <w:rPr>
-          <w:b/>
-          <w:bCs/>
-        </w:rPr>
-        <w:t>2.2 Java</w:t>
-      </w:r>
-    </w:p>
-    <w:p>
-      <w:r>
-        <w:t>Java is used for:</w:t>
-      </w:r>
-    </w:p>
-    <w:p>
-      <w:pPr>
-        <w:numPr>
-          <w:ilvl w:val="0"/>
-          <w:numId w:val="2"/>
-        </w:numPr>
-      </w:pPr>
-      <w:r>
-        <w:t>Activity logic</w:t>
-      </w:r>
-    </w:p>
-    <w:p>
-      <w:pPr>
-        <w:numPr>
-          <w:ilvl w:val="0"/>
-          <w:numId w:val="2"/>
-        </w:numPr>
-      </w:pPr>
-      <w:r>
-        <w:t>Firebase integration</w:t>
-      </w:r>
-    </w:p>
-    <w:p>
-      <w:pPr>
-        <w:numPr>
-          <w:ilvl w:val="0"/>
-          <w:numId w:val="2"/>
-        </w:numPr>
-      </w:pPr>
-      <w:proofErr w:type="spellStart"/>
-      <w:r>
-        <w:t>RecyclerView</w:t>
-      </w:r>
-      <w:proofErr w:type="spellEnd"/>
-      <w:r>
-        <w:t xml:space="preserve"> adapters</w:t>
-      </w:r>
-    </w:p>
-    <w:p>
-      <w:pPr>
-        <w:numPr>
-          <w:ilvl w:val="0"/>
-          <w:numId w:val="2"/>
-        </w:numPr>
-      </w:pPr>
-      <w:r>
-        <w:t>Intent navigation</w:t>
-      </w:r>
-    </w:p>
-    <w:p>
-      <w:pPr>
-        <w:numPr>
-          <w:ilvl w:val="0"/>
-          <w:numId w:val="2"/>
-        </w:numPr>
-      </w:pPr>
-      <w:r>
-        <w:t>Data validation</w:t>
-      </w:r>
-    </w:p>
-    <w:p>
-      <w:pPr>
-        <w:rPr>
-          <w:b/>
-          <w:bCs/>
-        </w:rPr>
-      </w:pPr>
-      <w:r>
-        <w:rPr>
-          <w:b/>
-          <w:bCs/>
-        </w:rPr>
-        <w:t>2.3 XML</w:t>
-      </w:r>
-    </w:p>
-    <w:p>
-      <w:r>
-        <w:t>XML is used for:</w:t>
-      </w:r>
-    </w:p>
-    <w:p>
-      <w:pPr>
-        <w:numPr>
-          <w:ilvl w:val="0"/>
-          <w:numId w:val="3"/>
-        </w:numPr>
-      </w:pPr>
-      <w:r>
-        <w:t>Designing UI layouts</w:t>
-      </w:r>
-    </w:p>
-    <w:p>
-      <w:pPr>
-        <w:numPr>
-          <w:ilvl w:val="0"/>
-          <w:numId w:val="3"/>
-        </w:numPr>
-      </w:pPr>
-      <w:r>
-        <w:t xml:space="preserve">Buttons, </w:t>
-      </w:r>
-      <w:proofErr w:type="spellStart"/>
-      <w:r>
-        <w:t>TextViews</w:t>
-      </w:r>
-      <w:proofErr w:type="spellEnd"/>
-      <w:r>
-        <w:t xml:space="preserve">, </w:t>
-      </w:r>
-      <w:proofErr w:type="spellStart"/>
-      <w:r>
-        <w:t>RecyclerViews</w:t>
-      </w:r>
-      <w:proofErr w:type="spellEnd"/>
-    </w:p>
-    <w:p>
-      <w:pPr>
-        <w:numPr>
-          <w:ilvl w:val="0"/>
-          <w:numId w:val="3"/>
-        </w:numPr>
-      </w:pPr>
-      <w:proofErr w:type="spellStart"/>
-      <w:r>
-        <w:t>ConstraintLayout</w:t>
-      </w:r>
-      <w:proofErr w:type="spellEnd"/>
-      <w:r>
-        <w:t xml:space="preserve"> &amp; CardView</w:t>
-      </w:r>
-    </w:p>
-    <w:p>
-      <w:pPr>
-        <w:rPr>
-          <w:b/>
-          <w:bCs/>
-        </w:rPr>
-      </w:pPr>
-      <w:r>
-        <w:rPr>
-          <w:b/>
-          <w:bCs/>
-        </w:rPr>
-        <w:t>2.4 Firebase Authentication</w:t>
-      </w:r>
-    </w:p>
-    <w:p>
-      <w:r>
-        <w:t>Firebase Authentication is used to:</w:t>
-      </w:r>
-    </w:p>
-    <w:p>
-      <w:pPr>
-        <w:numPr>
-          <w:ilvl w:val="0"/>
-          <w:numId w:val="4"/>
-        </w:numPr>
-      </w:pPr>
-      <w:r>
-        <w:t>Register users using email &amp; password</w:t>
-      </w:r>
-    </w:p>
-    <w:p>
-      <w:pPr>
-        <w:numPr>
-          <w:ilvl w:val="0"/>
-          <w:numId w:val="4"/>
-        </w:numPr>
-      </w:pPr>
-      <w:r>
-        <w:t>Login users securely</w:t>
-      </w:r>
-    </w:p>
-    <w:p>
-      <w:pPr>
-        <w:numPr>
-          <w:ilvl w:val="0"/>
-          <w:numId w:val="4"/>
-        </w:numPr>
-      </w:pPr>
-      <w:r>
-        <w:t>Handle forgot/reset password functionality</w:t>
-      </w:r>
-    </w:p>
-    <w:p>
-      <w:pPr>
-        <w:rPr>
-          <w:b/>
-          <w:bCs/>
-        </w:rPr>
-      </w:pPr>
-      <w:r>
-        <w:rPr>
-          <w:b/>
-          <w:bCs/>
-        </w:rPr>
-        <w:t>2.5 Cloud Firestore</w:t>
-      </w:r>
-    </w:p>
-    <w:p>
-      <w:r>
-        <w:t>Cloud Firestore is used as a real-time NoSQL database to store:</w:t>
+        <w:t>Providers (workers)</w:t>
       </w:r>
     </w:p>
     <w:p>
@@ -882,29 +918,6 @@
         </w:numPr>
       </w:pPr>
       <w:r>
-        <w:t>User profiles</w:t>
-      </w:r>
-    </w:p>
-    <w:p>
-      <w:pPr>
-        <w:numPr>
-          <w:ilvl w:val="0"/>
-          <w:numId w:val="5"/>
-        </w:numPr>
-      </w:pPr>
-      <w:r>
-        <w:t>Providers (workers)</w:t>
-      </w:r>
-    </w:p>
-    <w:p>
-      <w:pPr>
-        <w:numPr>
-          <w:ilvl w:val="0"/>
-          <w:numId w:val="5"/>
-        </w:numPr>
-      </w:pPr>
-      <w:r>
-        <w:lastRenderedPageBreak/>
         <w:t>Bookings</w:t>
       </w:r>
     </w:p>
@@ -1311,6 +1324,7 @@
           </w:tcPr>
           <w:p>
             <w:r>
+              <w:lastRenderedPageBreak/>
               <w:t>HomeActivity</w:t>
             </w:r>
           </w:p>
@@ -1340,7 +1354,6 @@
           </w:tcPr>
           <w:p>
             <w:r>
-              <w:lastRenderedPageBreak/>
               <w:t>ProviderListActivity</w:t>
             </w:r>
           </w:p>
@@ -1915,6 +1928,7 @@
                 <w:b/>
                 <w:bCs/>
               </w:rPr>
+              <w:lastRenderedPageBreak/>
               <w:t>Adapter</w:t>
             </w:r>
           </w:p>
@@ -1986,7 +2000,6 @@
           <w:p>
             <w:proofErr w:type="spellStart"/>
             <w:r>
-              <w:lastRenderedPageBreak/>
               <w:t>ProviderAdapter</w:t>
             </w:r>
             <w:proofErr w:type="spellEnd"/>
@@ -2288,6 +2301,7 @@
         </w:numPr>
       </w:pPr>
       <w:r>
+        <w:lastRenderedPageBreak/>
         <w:t xml:space="preserve">App starts from </w:t>
       </w:r>
       <w:proofErr w:type="spellStart"/>
@@ -2304,7 +2318,6 @@
         </w:numPr>
       </w:pPr>
       <w:r>
-        <w:lastRenderedPageBreak/>
         <w:t>User selects:</w:t>
       </w:r>
     </w:p>
@@ -2606,6 +2619,7 @@
         </w:numPr>
       </w:pPr>
       <w:r>
+        <w:lastRenderedPageBreak/>
         <w:t>User is notified via booking status</w:t>
       </w:r>
     </w:p>
@@ -2864,6 +2878,7 @@
           <w:b/>
           <w:bCs/>
         </w:rPr>
+        <w:lastRenderedPageBreak/>
         <w:t xml:space="preserve">6. </w:t>
       </w:r>
       <w:proofErr w:type="spellStart"/>
@@ -2886,473 +2901,444 @@
     <w:p>
       <w:proofErr w:type="spellStart"/>
       <w:r>
+        <w:t>RecyclerView</w:t>
+      </w:r>
+      <w:proofErr w:type="spellEnd"/>
+      <w:r>
+        <w:t xml:space="preserve"> is used because:</w:t>
+      </w:r>
+    </w:p>
+    <w:p>
+      <w:pPr>
+        <w:numPr>
+          <w:ilvl w:val="0"/>
+          <w:numId w:val="17"/>
+        </w:numPr>
+      </w:pPr>
+      <w:r>
+        <w:t>Handles large data efficiently</w:t>
+      </w:r>
+    </w:p>
+    <w:p>
+      <w:pPr>
+        <w:numPr>
+          <w:ilvl w:val="0"/>
+          <w:numId w:val="17"/>
+        </w:numPr>
+      </w:pPr>
+      <w:r>
+        <w:t>Reusable views</w:t>
+      </w:r>
+    </w:p>
+    <w:p>
+      <w:pPr>
+        <w:numPr>
+          <w:ilvl w:val="0"/>
+          <w:numId w:val="17"/>
+        </w:numPr>
+      </w:pPr>
+      <w:r>
+        <w:t>Smooth scrolling</w:t>
+      </w:r>
+    </w:p>
+    <w:p>
+      <w:r>
+        <w:t>Used in:</w:t>
+      </w:r>
+    </w:p>
+    <w:p>
+      <w:pPr>
+        <w:numPr>
+          <w:ilvl w:val="0"/>
+          <w:numId w:val="18"/>
+        </w:numPr>
+      </w:pPr>
+      <w:r>
+        <w:t>Services list</w:t>
+      </w:r>
+    </w:p>
+    <w:p>
+      <w:pPr>
+        <w:numPr>
+          <w:ilvl w:val="0"/>
+          <w:numId w:val="18"/>
+        </w:numPr>
+      </w:pPr>
+      <w:r>
+        <w:t>Provider list</w:t>
+      </w:r>
+    </w:p>
+    <w:p>
+      <w:pPr>
+        <w:numPr>
+          <w:ilvl w:val="0"/>
+          <w:numId w:val="18"/>
+        </w:numPr>
+      </w:pPr>
+      <w:r>
+        <w:t>My bookings</w:t>
+      </w:r>
+    </w:p>
+    <w:p>
+      <w:pPr>
+        <w:numPr>
+          <w:ilvl w:val="0"/>
+          <w:numId w:val="18"/>
+        </w:numPr>
+      </w:pPr>
+      <w:r>
+        <w:t>Worker requests</w:t>
+      </w:r>
+    </w:p>
+    <w:p/>
+    <w:p>
+      <w:pPr>
+        <w:rPr>
+          <w:b/>
+          <w:bCs/>
+        </w:rPr>
+      </w:pPr>
+      <w:r>
+        <w:rPr>
+          <w:b/>
+          <w:bCs/>
+        </w:rPr>
+        <w:t>7. Intent Navigation</w:t>
+      </w:r>
+    </w:p>
+    <w:p>
+      <w:r>
+        <w:t>Intents are used to:</w:t>
+      </w:r>
+    </w:p>
+    <w:p>
+      <w:pPr>
+        <w:numPr>
+          <w:ilvl w:val="0"/>
+          <w:numId w:val="19"/>
+        </w:numPr>
+      </w:pPr>
+      <w:r>
+        <w:t>Move between activities</w:t>
+      </w:r>
+    </w:p>
+    <w:p>
+      <w:pPr>
+        <w:numPr>
+          <w:ilvl w:val="0"/>
+          <w:numId w:val="19"/>
+        </w:numPr>
+      </w:pPr>
+      <w:r>
+        <w:t>Pass data (provider name, phone, rating)</w:t>
+      </w:r>
+    </w:p>
+    <w:p>
+      <w:pPr>
+        <w:numPr>
+          <w:ilvl w:val="0"/>
+          <w:numId w:val="19"/>
+        </w:numPr>
+      </w:pPr>
+      <w:r>
+        <w:t>Control app flow</w:t>
+      </w:r>
+    </w:p>
+    <w:p>
+      <w:r>
+        <w:t>Example:</w:t>
+      </w:r>
+    </w:p>
+    <w:p>
+      <w:r>
+        <w:t xml:space="preserve">Intent </w:t>
+      </w:r>
+      <w:proofErr w:type="spellStart"/>
+      <w:r>
+        <w:t>intent</w:t>
+      </w:r>
+      <w:proofErr w:type="spellEnd"/>
+      <w:r>
+        <w:t xml:space="preserve"> = new Intent(this, </w:t>
+      </w:r>
+      <w:proofErr w:type="spellStart"/>
+      <w:r>
+        <w:t>BookingActivity.class</w:t>
+      </w:r>
+      <w:proofErr w:type="spellEnd"/>
+      <w:r>
+        <w:t>);</w:t>
+      </w:r>
+    </w:p>
+    <w:p>
+      <w:proofErr w:type="spellStart"/>
+      <w:r>
+        <w:t>intent.putExtra</w:t>
+      </w:r>
+      <w:proofErr w:type="spellEnd"/>
+      <w:r>
+        <w:t>("</w:t>
+      </w:r>
+      <w:proofErr w:type="spellStart"/>
+      <w:r>
+        <w:t>providerName</w:t>
+      </w:r>
+      <w:proofErr w:type="spellEnd"/>
+      <w:r>
+        <w:t>", name);</w:t>
+      </w:r>
+    </w:p>
+    <w:p>
+      <w:r>
+        <w:t>startActivity(intent);</w:t>
+      </w:r>
+    </w:p>
+    <w:p/>
+    <w:p>
+      <w:pPr>
+        <w:rPr>
+          <w:b/>
+          <w:bCs/>
+        </w:rPr>
+      </w:pPr>
+      <w:r>
+        <w:rPr>
+          <w:b/>
+          <w:bCs/>
+        </w:rPr>
+        <w:t>8. Call Functionality</w:t>
+      </w:r>
+    </w:p>
+    <w:p>
+      <w:r>
+        <w:t>Call button is implemented using:</w:t>
+      </w:r>
+    </w:p>
+    <w:p>
+      <w:r>
+        <w:t xml:space="preserve">Intent </w:t>
+      </w:r>
+      <w:proofErr w:type="spellStart"/>
+      <w:r>
+        <w:t>intent</w:t>
+      </w:r>
+      <w:proofErr w:type="spellEnd"/>
+      <w:r>
+        <w:t xml:space="preserve"> = new Intent(</w:t>
+      </w:r>
+      <w:proofErr w:type="spellStart"/>
+      <w:r>
+        <w:t>Intent.ACTION_DIAL</w:t>
+      </w:r>
+      <w:proofErr w:type="spellEnd"/>
+      <w:r>
+        <w:t>);</w:t>
+      </w:r>
+    </w:p>
+    <w:p>
+      <w:proofErr w:type="spellStart"/>
+      <w:r>
+        <w:t>intent.setData</w:t>
+      </w:r>
+      <w:proofErr w:type="spellEnd"/>
+      <w:r>
+        <w:t>(</w:t>
+      </w:r>
+      <w:proofErr w:type="spellStart"/>
+      <w:r>
+        <w:t>Uri.parse</w:t>
+      </w:r>
+      <w:proofErr w:type="spellEnd"/>
+      <w:r>
+        <w:t>("</w:t>
+      </w:r>
+      <w:proofErr w:type="spellStart"/>
+      <w:r>
+        <w:t>tel</w:t>
+      </w:r>
+      <w:proofErr w:type="spellEnd"/>
+      <w:r>
+        <w:t>:" + phone));</w:t>
+      </w:r>
+    </w:p>
+    <w:p>
+      <w:r>
+        <w:t>startActivity(intent);</w:t>
+      </w:r>
+    </w:p>
+    <w:p>
+      <w:r>
         <w:lastRenderedPageBreak/>
-        <w:t>RecyclerView</w:t>
+        <w:t>This opens the phone dialer safely without permissions.</w:t>
+      </w:r>
+    </w:p>
+    <w:p/>
+    <w:p>
+      <w:pPr>
+        <w:rPr>
+          <w:b/>
+          <w:bCs/>
+        </w:rPr>
+      </w:pPr>
+      <w:r>
+        <w:rPr>
+          <w:b/>
+          <w:bCs/>
+        </w:rPr>
+        <w:t>9. Menus &amp; UI Features</w:t>
+      </w:r>
+    </w:p>
+    <w:p>
+      <w:pPr>
+        <w:numPr>
+          <w:ilvl w:val="0"/>
+          <w:numId w:val="20"/>
+        </w:numPr>
+      </w:pPr>
+      <w:r>
+        <w:t>Popup menu (3 dots)</w:t>
+      </w:r>
+    </w:p>
+    <w:p>
+      <w:pPr>
+        <w:numPr>
+          <w:ilvl w:val="0"/>
+          <w:numId w:val="20"/>
+        </w:numPr>
+      </w:pPr>
+      <w:r>
+        <w:t>Profile</w:t>
+      </w:r>
+    </w:p>
+    <w:p>
+      <w:pPr>
+        <w:numPr>
+          <w:ilvl w:val="0"/>
+          <w:numId w:val="20"/>
+        </w:numPr>
+      </w:pPr>
+      <w:r>
+        <w:t>About</w:t>
+      </w:r>
+    </w:p>
+    <w:p>
+      <w:pPr>
+        <w:numPr>
+          <w:ilvl w:val="0"/>
+          <w:numId w:val="20"/>
+        </w:numPr>
+      </w:pPr>
+      <w:r>
+        <w:t>Privacy Policy</w:t>
+      </w:r>
+    </w:p>
+    <w:p>
+      <w:pPr>
+        <w:numPr>
+          <w:ilvl w:val="0"/>
+          <w:numId w:val="20"/>
+        </w:numPr>
+      </w:pPr>
+      <w:r>
+        <w:t>Logout</w:t>
+      </w:r>
+    </w:p>
+    <w:p>
+      <w:r>
+        <w:t>Menu improves UX and keeps UI clean.</w:t>
+      </w:r>
+    </w:p>
+    <w:p/>
+    <w:p>
+      <w:pPr>
+        <w:rPr>
+          <w:b/>
+          <w:bCs/>
+        </w:rPr>
+      </w:pPr>
+      <w:r>
+        <w:rPr>
+          <w:b/>
+          <w:bCs/>
+        </w:rPr>
+        <w:t>10. Error Handling</w:t>
+      </w:r>
+    </w:p>
+    <w:p>
+      <w:r>
+        <w:t>Handled using:</w:t>
+      </w:r>
+    </w:p>
+    <w:p>
+      <w:pPr>
+        <w:numPr>
+          <w:ilvl w:val="0"/>
+          <w:numId w:val="21"/>
+        </w:numPr>
+      </w:pPr>
+      <w:r>
+        <w:t>Toast messages</w:t>
+      </w:r>
+    </w:p>
+    <w:p>
+      <w:pPr>
+        <w:numPr>
+          <w:ilvl w:val="0"/>
+          <w:numId w:val="21"/>
+        </w:numPr>
+      </w:pPr>
+      <w:r>
+        <w:t>Null checks</w:t>
+      </w:r>
+    </w:p>
+    <w:p>
+      <w:pPr>
+        <w:numPr>
+          <w:ilvl w:val="0"/>
+          <w:numId w:val="21"/>
+        </w:numPr>
+      </w:pPr>
+      <w:r>
+        <w:t>Firebase failure listeners</w:t>
+      </w:r>
+    </w:p>
+    <w:p>
+      <w:r>
+        <w:t>Example:</w:t>
+      </w:r>
+    </w:p>
+    <w:p>
+      <w:r>
+        <w:t>.addOnFailureListener(e -&gt; {</w:t>
+      </w:r>
+    </w:p>
+    <w:p>
+      <w:r>
+        <w:t xml:space="preserve">  </w:t>
+      </w:r>
+      <w:proofErr w:type="spellStart"/>
+      <w:r>
+        <w:t>Toast.makeText</w:t>
       </w:r>
       <w:proofErr w:type="spellEnd"/>
       <w:r>
-        <w:t xml:space="preserve"> is used because:</w:t>
-      </w:r>
-    </w:p>
-    <w:p>
-      <w:pPr>
-        <w:numPr>
-          <w:ilvl w:val="0"/>
-          <w:numId w:val="17"/>
-        </w:numPr>
-      </w:pPr>
-      <w:r>
-        <w:t>Handles large data efficiently</w:t>
-      </w:r>
-    </w:p>
-    <w:p>
-      <w:pPr>
-        <w:numPr>
-          <w:ilvl w:val="0"/>
-          <w:numId w:val="17"/>
-        </w:numPr>
-      </w:pPr>
-      <w:r>
-        <w:t>Reusable views</w:t>
-      </w:r>
-    </w:p>
-    <w:p>
-      <w:pPr>
-        <w:numPr>
-          <w:ilvl w:val="0"/>
-          <w:numId w:val="17"/>
-        </w:numPr>
-      </w:pPr>
-      <w:r>
-        <w:t>Smooth scrolling</w:t>
-      </w:r>
-    </w:p>
-    <w:p>
-      <w:r>
-        <w:t>Used in:</w:t>
-      </w:r>
-    </w:p>
-    <w:p>
-      <w:pPr>
-        <w:numPr>
-          <w:ilvl w:val="0"/>
-          <w:numId w:val="18"/>
-        </w:numPr>
-      </w:pPr>
-      <w:r>
-        <w:t>Services list</w:t>
-      </w:r>
-    </w:p>
-    <w:p>
-      <w:pPr>
-        <w:numPr>
-          <w:ilvl w:val="0"/>
-          <w:numId w:val="18"/>
-        </w:numPr>
-      </w:pPr>
-      <w:r>
-        <w:t>Provider list</w:t>
-      </w:r>
-    </w:p>
-    <w:p>
-      <w:pPr>
-        <w:numPr>
-          <w:ilvl w:val="0"/>
-          <w:numId w:val="18"/>
-        </w:numPr>
-      </w:pPr>
-      <w:r>
-        <w:t>My bookings</w:t>
-      </w:r>
-    </w:p>
-    <w:p>
-      <w:pPr>
-        <w:numPr>
-          <w:ilvl w:val="0"/>
-          <w:numId w:val="18"/>
-        </w:numPr>
-      </w:pPr>
-      <w:r>
-        <w:t>Worker requests</w:t>
-      </w:r>
-    </w:p>
-    <w:p/>
-    <w:p>
-      <w:pPr>
-        <w:rPr>
-          <w:b/>
-          <w:bCs/>
-        </w:rPr>
-      </w:pPr>
-      <w:r>
-        <w:rPr>
-          <w:b/>
-          <w:bCs/>
-        </w:rPr>
-        <w:t>7. Intent Navigation</w:t>
-      </w:r>
-    </w:p>
-    <w:p>
-      <w:r>
-        <w:t>Intents are used to:</w:t>
-      </w:r>
-    </w:p>
-    <w:p>
-      <w:pPr>
-        <w:numPr>
-          <w:ilvl w:val="0"/>
-          <w:numId w:val="19"/>
-        </w:numPr>
-      </w:pPr>
-      <w:r>
-        <w:t>Move between activities</w:t>
-      </w:r>
-    </w:p>
-    <w:p>
-      <w:pPr>
-        <w:numPr>
-          <w:ilvl w:val="0"/>
-          <w:numId w:val="19"/>
-        </w:numPr>
-      </w:pPr>
-      <w:r>
-        <w:t>Pass data (provider name, phone, rating)</w:t>
-      </w:r>
-    </w:p>
-    <w:p>
-      <w:pPr>
-        <w:numPr>
-          <w:ilvl w:val="0"/>
-          <w:numId w:val="19"/>
-        </w:numPr>
-      </w:pPr>
-      <w:r>
-        <w:t>Control app flow</w:t>
-      </w:r>
-    </w:p>
-    <w:p>
-      <w:r>
-        <w:t>Example:</w:t>
-      </w:r>
-    </w:p>
-    <w:p>
-      <w:r>
-        <w:t xml:space="preserve">Intent </w:t>
+        <w:t xml:space="preserve">(this, </w:t>
       </w:r>
       <w:proofErr w:type="spellStart"/>
       <w:r>
-        <w:t>intent</w:t>
+        <w:t>e.getMessage</w:t>
       </w:r>
       <w:proofErr w:type="spellEnd"/>
       <w:r>
-        <w:t xml:space="preserve"> = new </w:t>
-      </w:r>
-      <w:proofErr w:type="gramStart"/>
-      <w:r>
-        <w:t>Intent(</w:t>
-      </w:r>
-      <w:proofErr w:type="gramEnd"/>
-      <w:r>
-        <w:t xml:space="preserve">this, </w:t>
+        <w:t xml:space="preserve">(), </w:t>
       </w:r>
       <w:proofErr w:type="spellStart"/>
       <w:r>
-        <w:t>BookingActivity.class</w:t>
+        <w:t>Toast.LENGTH_LONG</w:t>
       </w:r>
       <w:proofErr w:type="spellEnd"/>
       <w:r>
-        <w:t>);</w:t>
-      </w:r>
-    </w:p>
-    <w:p>
-      <w:proofErr w:type="spellStart"/>
-      <w:proofErr w:type="gramStart"/>
-      <w:r>
-        <w:t>intent.putExtra</w:t>
-      </w:r>
-      <w:proofErr w:type="spellEnd"/>
-      <w:proofErr w:type="gramEnd"/>
-      <w:r>
-        <w:t>("</w:t>
-      </w:r>
-      <w:proofErr w:type="spellStart"/>
-      <w:r>
-        <w:t>providerName</w:t>
-      </w:r>
-      <w:proofErr w:type="spellEnd"/>
-      <w:r>
-        <w:t>", name);</w:t>
-      </w:r>
-    </w:p>
-    <w:p>
-      <w:r>
-        <w:t>startActivity(intent);</w:t>
-      </w:r>
-    </w:p>
-    <w:p/>
-    <w:p>
-      <w:pPr>
-        <w:rPr>
-          <w:b/>
-          <w:bCs/>
-        </w:rPr>
-      </w:pPr>
-      <w:r>
-        <w:rPr>
-          <w:b/>
-          <w:bCs/>
-        </w:rPr>
-        <w:t>8. Call Functionality</w:t>
-      </w:r>
-    </w:p>
-    <w:p>
-      <w:r>
-        <w:t>Call button is implemented using:</w:t>
-      </w:r>
-    </w:p>
-    <w:p>
-      <w:r>
-        <w:t xml:space="preserve">Intent </w:t>
-      </w:r>
-      <w:proofErr w:type="spellStart"/>
-      <w:r>
-        <w:t>intent</w:t>
-      </w:r>
-      <w:proofErr w:type="spellEnd"/>
-      <w:r>
-        <w:t xml:space="preserve"> = new </w:t>
-      </w:r>
-      <w:proofErr w:type="gramStart"/>
-      <w:r>
-        <w:t>Intent(</w:t>
-      </w:r>
-      <w:proofErr w:type="spellStart"/>
-      <w:proofErr w:type="gramEnd"/>
-      <w:r>
-        <w:t>Intent.ACTION_DIAL</w:t>
-      </w:r>
-      <w:proofErr w:type="spellEnd"/>
-      <w:r>
-        <w:t>);</w:t>
-      </w:r>
-    </w:p>
-    <w:p>
-      <w:proofErr w:type="spellStart"/>
-      <w:proofErr w:type="gramStart"/>
-      <w:r>
-        <w:t>intent.setData</w:t>
-      </w:r>
-      <w:proofErr w:type="spellEnd"/>
-      <w:proofErr w:type="gramEnd"/>
-      <w:r>
-        <w:t>(</w:t>
-      </w:r>
-      <w:proofErr w:type="spellStart"/>
-      <w:r>
-        <w:t>Uri.parse</w:t>
-      </w:r>
-      <w:proofErr w:type="spellEnd"/>
-      <w:r>
-        <w:t>("</w:t>
-      </w:r>
-      <w:proofErr w:type="spellStart"/>
-      <w:r>
-        <w:t>tel</w:t>
-      </w:r>
-      <w:proofErr w:type="spellEnd"/>
-      <w:r>
-        <w:t>:" + phone));</w:t>
-      </w:r>
-    </w:p>
-    <w:p>
-      <w:r>
-        <w:t>startActivity(intent);</w:t>
-      </w:r>
-    </w:p>
-    <w:p>
-      <w:r>
-        <w:t>This opens the phone dialer safely without permissions.</w:t>
-      </w:r>
-    </w:p>
-    <w:p/>
-    <w:p>
-      <w:pPr>
-        <w:rPr>
-          <w:b/>
-          <w:bCs/>
-        </w:rPr>
-      </w:pPr>
-      <w:r>
-        <w:rPr>
-          <w:b/>
-          <w:bCs/>
-        </w:rPr>
-        <w:t>9. Menus &amp; UI Features</w:t>
-      </w:r>
-    </w:p>
-    <w:p>
-      <w:pPr>
-        <w:numPr>
-          <w:ilvl w:val="0"/>
-          <w:numId w:val="20"/>
-        </w:numPr>
-      </w:pPr>
-      <w:r>
-        <w:t>Popup menu (3 dots)</w:t>
-      </w:r>
-    </w:p>
-    <w:p>
-      <w:pPr>
-        <w:numPr>
-          <w:ilvl w:val="0"/>
-          <w:numId w:val="20"/>
-        </w:numPr>
-      </w:pPr>
-      <w:r>
-        <w:t>Profile</w:t>
-      </w:r>
-    </w:p>
-    <w:p>
-      <w:pPr>
-        <w:numPr>
-          <w:ilvl w:val="0"/>
-          <w:numId w:val="20"/>
-        </w:numPr>
-      </w:pPr>
-      <w:r>
-        <w:t>About</w:t>
-      </w:r>
-    </w:p>
-    <w:p>
-      <w:pPr>
-        <w:numPr>
-          <w:ilvl w:val="0"/>
-          <w:numId w:val="20"/>
-        </w:numPr>
-      </w:pPr>
-      <w:r>
-        <w:t>Privacy Policy</w:t>
-      </w:r>
-    </w:p>
-    <w:p>
-      <w:pPr>
-        <w:numPr>
-          <w:ilvl w:val="0"/>
-          <w:numId w:val="20"/>
-        </w:numPr>
-      </w:pPr>
-      <w:r>
-        <w:t>Logout</w:t>
-      </w:r>
-    </w:p>
-    <w:p>
-      <w:r>
-        <w:t>Menu improves UX and keeps UI clean.</w:t>
-      </w:r>
-    </w:p>
-    <w:p/>
-    <w:p>
-      <w:pPr>
-        <w:rPr>
-          <w:b/>
-          <w:bCs/>
-        </w:rPr>
-      </w:pPr>
-      <w:r>
-        <w:rPr>
-          <w:b/>
-          <w:bCs/>
-        </w:rPr>
-        <w:t>10. Error Handling</w:t>
-      </w:r>
-    </w:p>
-    <w:p>
-      <w:r>
-        <w:t>Handled using:</w:t>
-      </w:r>
-    </w:p>
-    <w:p>
-      <w:pPr>
-        <w:numPr>
-          <w:ilvl w:val="0"/>
-          <w:numId w:val="21"/>
-        </w:numPr>
-      </w:pPr>
-      <w:r>
-        <w:t>Toast messages</w:t>
-      </w:r>
-    </w:p>
-    <w:p>
-      <w:pPr>
-        <w:numPr>
-          <w:ilvl w:val="0"/>
-          <w:numId w:val="21"/>
-        </w:numPr>
-      </w:pPr>
-      <w:r>
-        <w:t>Null checks</w:t>
-      </w:r>
-    </w:p>
-    <w:p>
-      <w:pPr>
-        <w:numPr>
-          <w:ilvl w:val="0"/>
-          <w:numId w:val="21"/>
-        </w:numPr>
-      </w:pPr>
-      <w:r>
-        <w:t>Firebase failure listeners</w:t>
-      </w:r>
-    </w:p>
-    <w:p>
-      <w:r>
-        <w:t>Example:</w:t>
-      </w:r>
-    </w:p>
-    <w:p>
-      <w:proofErr w:type="gramStart"/>
-      <w:r>
-        <w:t>.addOnFailureListener</w:t>
-      </w:r>
-      <w:proofErr w:type="gramEnd"/>
-      <w:r>
-        <w:t>(e -&gt; {</w:t>
-      </w:r>
-    </w:p>
-    <w:p>
-      <w:r>
-        <w:t xml:space="preserve">  </w:t>
-      </w:r>
-      <w:proofErr w:type="spellStart"/>
-      <w:r>
-        <w:t>Toast.makeText</w:t>
-      </w:r>
-      <w:proofErr w:type="spellEnd"/>
-      <w:r>
-        <w:t xml:space="preserve">(this, </w:t>
-      </w:r>
-      <w:proofErr w:type="spellStart"/>
-      <w:proofErr w:type="gramStart"/>
-      <w:r>
-        <w:t>e.getMessage</w:t>
-      </w:r>
-      <w:proofErr w:type="spellEnd"/>
-      <w:proofErr w:type="gramEnd"/>
-      <w:r>
-        <w:t xml:space="preserve">(), </w:t>
-      </w:r>
-      <w:proofErr w:type="spellStart"/>
-      <w:r>
-        <w:t>Toast.LENGTH_LONG</w:t>
-      </w:r>
-      <w:proofErr w:type="spellEnd"/>
-      <w:proofErr w:type="gramStart"/>
-      <w:r>
-        <w:t>).show</w:t>
-      </w:r>
-      <w:proofErr w:type="gramEnd"/>
-      <w:r>
-        <w:t>();</w:t>
+        <w:t>).show();</w:t>
       </w:r>
     </w:p>
     <w:p>
@@ -3410,6 +3396,9 @@
       </w:r>
       <w:r>
         <w:br/>
+      </w:r>
+      <w:r>
+        <w:lastRenderedPageBreak/>
         <w:t xml:space="preserve"> Professional UI</w:t>
       </w:r>
       <w:r>

</xml_diff>